<commit_message>
documento para estudar atualizado
</commit_message>
<xml_diff>
--- a/Apresentação/Documento para estudar.docx
+++ b/Apresentação/Documento para estudar.docx
@@ -17,21 +17,125 @@
       <w:r>
         <w:t xml:space="preserve">1 – O que são silos? </w:t>
       </w:r>
-    </w:p>
-    <w:p>
-      <w:r>
-        <w:t>2 – Qual a importância de um bom armazenamento?</w:t>
-      </w:r>
-    </w:p>
-    <w:p>
-      <w:r>
-        <w:t xml:space="preserve">3- Quais são os problemas na hora de armazenar os grãos? </w:t>
+      <w:r>
+        <w:t xml:space="preserve">Silos </w:t>
+      </w:r>
+      <w:proofErr w:type="gramStart"/>
+      <w:r>
+        <w:t>são destinado</w:t>
+      </w:r>
+      <w:proofErr w:type="gramEnd"/>
+      <w:r>
+        <w:t xml:space="preserve"> ao armazenamento de produtos agrícolas, como por exemplo, os grãos, que geralmente são depositados no seu interior sem estarem ensacados. Suas dimensões dependem de sua finalidade.</w:t>
+      </w:r>
+    </w:p>
+    <w:p>
+      <w:pPr>
+        <w:rPr>
+          <w:color w:val="333333"/>
+          <w:sz w:val="24"/>
+          <w:szCs w:val="24"/>
+          <w:shd w:val="clear" w:color="auto" w:fill="FFFFFF"/>
+        </w:rPr>
+      </w:pPr>
+      <w:r>
+        <w:t>2</w:t>
+      </w:r>
+      <w:r>
+        <w:t xml:space="preserve">- Quais são os problemas na hora de armazenar os grãos? </w:t>
+      </w:r>
+      <w:r>
+        <w:rPr>
+          <w:color w:val="FF0000"/>
+          <w:sz w:val="24"/>
+          <w:szCs w:val="24"/>
+          <w:shd w:val="clear" w:color="auto" w:fill="FFFFFF"/>
+        </w:rPr>
+        <w:t>É notório que a principal fonte de perda da qualidade de grãos cereais é o ataque de insetos, fungos e roedores.</w:t>
+      </w:r>
+      <w:r>
+        <w:rPr>
+          <w:color w:val="FF0000"/>
+          <w:sz w:val="24"/>
+          <w:szCs w:val="24"/>
+          <w:shd w:val="clear" w:color="auto" w:fill="FFFFFF"/>
+        </w:rPr>
+        <w:t xml:space="preserve"> </w:t>
+      </w:r>
+      <w:proofErr w:type="spellStart"/>
+      <w:r>
+        <w:rPr>
+          <w:color w:val="FF0000"/>
+          <w:sz w:val="24"/>
+          <w:szCs w:val="24"/>
+          <w:shd w:val="clear" w:color="auto" w:fill="FFFFFF"/>
+        </w:rPr>
+        <w:t>Alem</w:t>
+      </w:r>
+      <w:proofErr w:type="spellEnd"/>
+      <w:r>
+        <w:rPr>
+          <w:color w:val="FF0000"/>
+          <w:sz w:val="24"/>
+          <w:szCs w:val="24"/>
+          <w:shd w:val="clear" w:color="auto" w:fill="FFFFFF"/>
+        </w:rPr>
+        <w:t xml:space="preserve"> disso, ações físicas podem influenciar na massa dos grãos, causando a diminuição do seu valor.</w:t>
+      </w:r>
+    </w:p>
+    <w:p>
+      <w:pPr>
+        <w:rPr>
+          <w:color w:val="333333"/>
+          <w:sz w:val="24"/>
+          <w:szCs w:val="24"/>
+          <w:shd w:val="clear" w:color="auto" w:fill="FFFFFF"/>
+        </w:rPr>
+      </w:pPr>
+      <w:r>
+        <w:t>3</w:t>
+      </w:r>
+      <w:r>
+        <w:t xml:space="preserve"> – Qual a importância de um bom armazenamento?</w:t>
+      </w:r>
+      <w:r>
+        <w:t xml:space="preserve"> </w:t>
+      </w:r>
+      <w:r>
+        <w:rPr>
+          <w:color w:val="333333"/>
+          <w:sz w:val="24"/>
+          <w:szCs w:val="24"/>
+          <w:shd w:val="clear" w:color="auto" w:fill="FFFFFF"/>
+        </w:rPr>
+        <w:t>O objetivo do armazenamento é manter, através de um período de tempo, as características dos grãos após a colheita e secagem.</w:t>
+      </w:r>
+      <w:r>
+        <w:rPr>
+          <w:color w:val="333333"/>
+          <w:sz w:val="24"/>
+          <w:szCs w:val="24"/>
+          <w:shd w:val="clear" w:color="auto" w:fill="FFFFFF"/>
+        </w:rPr>
+        <w:t xml:space="preserve"> </w:t>
+      </w:r>
+      <w:r>
+        <w:rPr>
+          <w:color w:val="333333"/>
+          <w:sz w:val="24"/>
+          <w:szCs w:val="24"/>
+          <w:shd w:val="clear" w:color="auto" w:fill="FFFFFF"/>
+        </w:rPr>
+        <w:t>Os armazenamentos bem sucedidos procedem de um bom controle de temperatura e umidade, e uma boa limpeza.</w:t>
       </w:r>
     </w:p>
     <w:p>
       <w:r>
         <w:t xml:space="preserve">4- Porque controlar a temperatura e umidade dos grãos? </w:t>
       </w:r>
+      <w:r>
+        <w:t xml:space="preserve"> Controlar a temperatura e umidade além de preservação os grãos de proliferação de microrganismos, evita a perda de massa.</w:t>
+      </w:r>
     </w:p>
     <w:p>
       <w:r>
@@ -43,6 +147,9 @@
       <w:r>
         <w:t>Nossa solução</w:t>
       </w:r>
+      <w:r>
+        <w:t>: Integrar nos silos um sensor para monitoramento do controle de temperatura e umidade em tempo real.</w:t>
+      </w:r>
     </w:p>
     <w:p>
       <w:r>
@@ -69,41 +176,64 @@
     </w:p>
     <w:p>
       <w:r>
-        <w:t xml:space="preserve">8 - </w:t>
-      </w:r>
-      <w:r>
-        <w:t>Explicar o banco de dados</w:t>
-      </w:r>
-    </w:p>
-    <w:p>
+        <w:t>8 - Explicar o banco de dados</w:t>
+      </w:r>
+    </w:p>
+    <w:p>
+      <w:r>
+        <w:t>9</w:t>
+      </w:r>
+      <w:r>
+        <w:t>- Protótipo</w:t>
+      </w:r>
+      <w:r>
+        <w:t xml:space="preserve"> do site</w:t>
+      </w:r>
+      <w:r>
+        <w:t xml:space="preserve">: mostrar o protótipo e ir indicando </w:t>
+      </w:r>
+    </w:p>
+    <w:p>
+      <w:r>
+        <w:t>10</w:t>
+      </w:r>
+      <w:r>
+        <w:t xml:space="preserve">- Simulador financeiro: </w:t>
+      </w:r>
+      <w:r>
+        <w:t>explicar o simulador financeiro</w:t>
+      </w:r>
+    </w:p>
+    <w:p>
+      <w:r>
+        <w:t xml:space="preserve">11- </w:t>
+      </w:r>
       <w:proofErr w:type="gramStart"/>
       <w:r>
-        <w:t>9</w:t>
-      </w:r>
-      <w:r>
-        <w:t>- Protótipo</w:t>
+        <w:t xml:space="preserve">Sensor </w:t>
+      </w:r>
+      <w:r>
+        <w:t>:</w:t>
       </w:r>
       <w:proofErr w:type="gramEnd"/>
       <w:r>
-        <w:t xml:space="preserve"> do site</w:t>
-      </w:r>
-    </w:p>
-    <w:p>
-      <w:proofErr w:type="gramStart"/>
-      <w:r>
-        <w:t>10</w:t>
-      </w:r>
-      <w:r>
-        <w:t>- Simulador</w:t>
-      </w:r>
-      <w:proofErr w:type="gramEnd"/>
-      <w:r>
-        <w:t xml:space="preserve"> financeiro </w:t>
-      </w:r>
-    </w:p>
-    <w:p>
-      <w:r>
-        <w:t xml:space="preserve">11- Sensor </w:t>
+        <w:t xml:space="preserve"> explicar o sensor no </w:t>
+      </w:r>
+      <w:proofErr w:type="spellStart"/>
+      <w:r>
+        <w:t>vscode</w:t>
+      </w:r>
+      <w:proofErr w:type="spellEnd"/>
+      <w:r>
+        <w:t xml:space="preserve">, até o iniciar dele no </w:t>
+      </w:r>
+      <w:proofErr w:type="spellStart"/>
+      <w:r>
+        <w:t>git</w:t>
+      </w:r>
+      <w:proofErr w:type="spellEnd"/>
+      <w:r>
+        <w:t xml:space="preserve"> bash.</w:t>
       </w:r>
       <w:bookmarkStart w:id="0" w:name="_GoBack"/>
       <w:bookmarkEnd w:id="0"/>

</xml_diff>